<commit_message>
Added my dates to the schedule. -Kyle
</commit_message>
<xml_diff>
--- a/CPSC585/CPSC585/Documentation/Schedule.docx
+++ b/CPSC585/CPSC585/Documentation/Schedule.docx
@@ -1,6 +1,6 @@
 
 <file path=word/document.xml><?xml version="1.0" encoding="utf-8"?>
-<w:document xmlns:ve="http://schemas.openxmlformats.org/markup-compatibility/2006" xmlns:o="urn:schemas-microsoft-com:office:office" xmlns:r="http://schemas.openxmlformats.org/officeDocument/2006/relationships" xmlns:m="http://schemas.openxmlformats.org/officeDocument/2006/math" xmlns:v="urn:schemas-microsoft-com:vml" xmlns:wp="http://schemas.openxmlformats.org/drawingml/2006/wordprocessingDrawing" xmlns:w10="urn:schemas-microsoft-com:office:word" xmlns:w="http://schemas.openxmlformats.org/wordprocessingml/2006/main" xmlns:wne="http://schemas.microsoft.com/office/word/2006/wordml">
+<w:document xmlns:wpc="http://schemas.microsoft.com/office/word/2010/wordprocessingCanvas" xmlns:mc="http://schemas.openxmlformats.org/markup-compatibility/2006" xmlns:o="urn:schemas-microsoft-com:office:office" xmlns:r="http://schemas.openxmlformats.org/officeDocument/2006/relationships" xmlns:m="http://schemas.openxmlformats.org/officeDocument/2006/math" xmlns:v="urn:schemas-microsoft-com:vml" xmlns:wp14="http://schemas.microsoft.com/office/word/2010/wordprocessingDrawing" xmlns:wp="http://schemas.openxmlformats.org/drawingml/2006/wordprocessingDrawing" xmlns:w10="urn:schemas-microsoft-com:office:word" xmlns:w="http://schemas.openxmlformats.org/wordprocessingml/2006/main" xmlns:w14="http://schemas.microsoft.com/office/word/2010/wordml" xmlns:wpg="http://schemas.microsoft.com/office/word/2010/wordprocessingGroup" xmlns:wpi="http://schemas.microsoft.com/office/word/2010/wordprocessingInk" xmlns:wne="http://schemas.microsoft.com/office/word/2006/wordml" xmlns:wps="http://schemas.microsoft.com/office/word/2010/wordprocessingShape" mc:Ignorable="w14 wp14">
   <w:body>
     <w:p>
       <w:pPr>
@@ -401,21 +401,13 @@
         <w:rPr>
           <w:b/>
         </w:rPr>
-        <w:t xml:space="preserve">(Milestone # 2 </w:t>
-      </w:r>
-      <w:proofErr w:type="gramStart"/>
-      <w:r>
-        <w:rPr>
-          <w:b/>
-        </w:rPr>
-        <w:t>-  Feb</w:t>
-      </w:r>
-      <w:proofErr w:type="gramEnd"/>
-      <w:r>
-        <w:rPr>
-          <w:b/>
-        </w:rPr>
-        <w:t xml:space="preserve"> 1. - Kent)</w:t>
+        <w:t xml:space="preserve">(Milestone # 2 - </w:t>
+      </w:r>
+      <w:r>
+        <w:rPr>
+          <w:b/>
+        </w:rPr>
+        <w:t>Feb 1. - Kent)</w:t>
       </w:r>
     </w:p>
     <w:p>
@@ -936,6 +928,15 @@
       <w:r>
         <w:t xml:space="preserve"> (And acquiring sound files)</w:t>
       </w:r>
+      <w:r>
+        <w:t xml:space="preserve"> –</w:t>
+      </w:r>
+      <w:r>
+        <w:rPr>
+          <w:b/>
+        </w:rPr>
+        <w:t xml:space="preserve"> January 30</w:t>
+      </w:r>
     </w:p>
     <w:p>
       <w:pPr>
@@ -960,6 +961,18 @@
       <w:r>
         <w:t>General Game music playing (main menu, during game etc.)</w:t>
       </w:r>
+      <w:r>
+        <w:rPr>
+          <w:b/>
+        </w:rPr>
+        <w:t xml:space="preserve"> – Feb </w:t>
+      </w:r>
+      <w:r>
+        <w:rPr>
+          <w:b/>
+        </w:rPr>
+        <w:t>16</w:t>
+      </w:r>
     </w:p>
     <w:p>
       <w:pPr>
@@ -972,6 +985,18 @@
       <w:r>
         <w:t>Car noises while driving (engine, braking)</w:t>
       </w:r>
+      <w:r>
+        <w:rPr>
+          <w:b/>
+        </w:rPr>
+        <w:t xml:space="preserve"> – Feb </w:t>
+      </w:r>
+      <w:r>
+        <w:rPr>
+          <w:b/>
+        </w:rPr>
+        <w:t>22</w:t>
+      </w:r>
     </w:p>
     <w:p>
       <w:pPr>
@@ -985,7 +1010,39 @@
         <w:t>Specialized Sounds Occur when event occurs</w:t>
       </w:r>
       <w:r>
-        <w:t xml:space="preserve"> (e.g. crashing)</w:t>
+        <w:t xml:space="preserve"> (e.g. c</w:t>
+      </w:r>
+      <w:bookmarkStart w:id="0" w:name="_GoBack"/>
+      <w:bookmarkEnd w:id="0"/>
+      <w:r>
+        <w:t>rashing)</w:t>
+      </w:r>
+      <w:r>
+        <w:t xml:space="preserve"> </w:t>
+      </w:r>
+      <w:r>
+        <w:rPr>
+          <w:b/>
+        </w:rPr>
+        <w:t>– Feb 27</w:t>
+      </w:r>
+    </w:p>
+    <w:p>
+      <w:pPr>
+        <w:pStyle w:val="ListParagraph"/>
+        <w:numPr>
+          <w:ilvl w:val="0"/>
+          <w:numId w:val="6"/>
+        </w:numPr>
+      </w:pPr>
+      <w:r>
+        <w:t xml:space="preserve">Increase speed or volume of music as the player’s speed increases. </w:t>
+      </w:r>
+      <w:r>
+        <w:rPr>
+          <w:b/>
+        </w:rPr>
+        <w:t>– Mar 10</w:t>
       </w:r>
     </w:p>
     <w:p>
@@ -1022,6 +1079,12 @@
       <w:r>
         <w:t>Implementation of timing of each car.</w:t>
       </w:r>
+      <w:r>
+        <w:rPr>
+          <w:b/>
+        </w:rPr>
+        <w:t xml:space="preserve"> – Feb 20</w:t>
+      </w:r>
     </w:p>
     <w:p>
       <w:pPr>
@@ -1034,6 +1097,12 @@
       <w:r>
         <w:t>Keeping track of each lap and the number of laps completed.</w:t>
       </w:r>
+      <w:r>
+        <w:rPr>
+          <w:b/>
+        </w:rPr>
+        <w:t xml:space="preserve"> – Feb 20</w:t>
+      </w:r>
     </w:p>
     <w:p>
       <w:pPr>
@@ -1045,6 +1114,18 @@
       </w:pPr>
       <w:r>
         <w:t>Number of power-ups for each car.</w:t>
+      </w:r>
+      <w:r>
+        <w:rPr>
+          <w:b/>
+        </w:rPr>
+        <w:t xml:space="preserve"> –</w:t>
+      </w:r>
+      <w:r>
+        <w:rPr>
+          <w:b/>
+        </w:rPr>
+        <w:t xml:space="preserve"> Apr 1</w:t>
       </w:r>
     </w:p>
     <w:p>
@@ -1058,6 +1139,12 @@
       <w:r>
         <w:t>Designing Track</w:t>
       </w:r>
+      <w:r>
+        <w:rPr>
+          <w:b/>
+        </w:rPr>
+        <w:t xml:space="preserve"> – Feb 3</w:t>
+      </w:r>
     </w:p>
     <w:p>
       <w:pPr>
@@ -1068,7 +1155,52 @@
         </w:numPr>
       </w:pPr>
       <w:r>
-        <w:t>Tuning Vehicle mechanics.</w:t>
+        <w:t>Tuning</w:t>
+      </w:r>
+      <w:r>
+        <w:t xml:space="preserve"> Vehicle m</w:t>
+      </w:r>
+      <w:r>
+        <w:t>echanics.</w:t>
+      </w:r>
+      <w:r>
+        <w:t xml:space="preserve"> </w:t>
+      </w:r>
+    </w:p>
+    <w:p>
+      <w:pPr>
+        <w:pStyle w:val="ListParagraph"/>
+        <w:numPr>
+          <w:ilvl w:val="1"/>
+          <w:numId w:val="5"/>
+        </w:numPr>
+      </w:pPr>
+      <w:r>
+        <w:t xml:space="preserve">Vehicle Prototype </w:t>
+      </w:r>
+      <w:r>
+        <w:rPr>
+          <w:b/>
+        </w:rPr>
+        <w:t>– Feb 8</w:t>
+      </w:r>
+    </w:p>
+    <w:p>
+      <w:pPr>
+        <w:pStyle w:val="ListParagraph"/>
+        <w:numPr>
+          <w:ilvl w:val="1"/>
+          <w:numId w:val="5"/>
+        </w:numPr>
+      </w:pPr>
+      <w:r>
+        <w:t>Playable Vehicle</w:t>
+      </w:r>
+      <w:r>
+        <w:rPr>
+          <w:b/>
+        </w:rPr>
+        <w:t xml:space="preserve"> – Mar 1</w:t>
       </w:r>
     </w:p>
     <w:p>
@@ -1080,7 +1212,13 @@
         </w:numPr>
       </w:pPr>
       <w:r>
-        <w:t>Organizing Testing</w:t>
+        <w:t>Testing</w:t>
+      </w:r>
+      <w:r>
+        <w:rPr>
+          <w:b/>
+        </w:rPr>
+        <w:t xml:space="preserve"> – Before each milestone</w:t>
       </w:r>
     </w:p>
     <w:sectPr>
@@ -1094,7 +1232,7 @@
 </file>
 
 <file path=word/numbering.xml><?xml version="1.0" encoding="utf-8"?>
-<w:numbering xmlns:ve="http://schemas.openxmlformats.org/markup-compatibility/2006" xmlns:o="urn:schemas-microsoft-com:office:office" xmlns:r="http://schemas.openxmlformats.org/officeDocument/2006/relationships" xmlns:m="http://schemas.openxmlformats.org/officeDocument/2006/math" xmlns:v="urn:schemas-microsoft-com:vml" xmlns:wp="http://schemas.openxmlformats.org/drawingml/2006/wordprocessingDrawing" xmlns:w10="urn:schemas-microsoft-com:office:word" xmlns:w="http://schemas.openxmlformats.org/wordprocessingml/2006/main" xmlns:wne="http://schemas.microsoft.com/office/word/2006/wordml">
+<w:numbering xmlns:wpc="http://schemas.microsoft.com/office/word/2010/wordprocessingCanvas" xmlns:mc="http://schemas.openxmlformats.org/markup-compatibility/2006" xmlns:o="urn:schemas-microsoft-com:office:office" xmlns:r="http://schemas.openxmlformats.org/officeDocument/2006/relationships" xmlns:m="http://schemas.openxmlformats.org/officeDocument/2006/math" xmlns:v="urn:schemas-microsoft-com:vml" xmlns:wp14="http://schemas.microsoft.com/office/word/2010/wordprocessingDrawing" xmlns:wp="http://schemas.openxmlformats.org/drawingml/2006/wordprocessingDrawing" xmlns:w10="urn:schemas-microsoft-com:office:word" xmlns:w="http://schemas.openxmlformats.org/wordprocessingml/2006/main" xmlns:w14="http://schemas.microsoft.com/office/word/2010/wordml" xmlns:wpg="http://schemas.microsoft.com/office/word/2010/wordprocessingGroup" xmlns:wpi="http://schemas.microsoft.com/office/word/2010/wordprocessingInk" xmlns:wne="http://schemas.microsoft.com/office/word/2006/wordml" xmlns:wps="http://schemas.microsoft.com/office/word/2010/wordprocessingShape" mc:Ignorable="w14 wp14">
   <w:abstractNum w:abstractNumId="0">
     <w:nsid w:val="08084EC5"/>
     <w:multiLevelType w:val="hybridMultilevel"/>
@@ -1672,7 +1810,7 @@
 </file>
 
 <file path=word/styles.xml><?xml version="1.0" encoding="utf-8"?>
-<w:styles xmlns:r="http://schemas.openxmlformats.org/officeDocument/2006/relationships" xmlns:w="http://schemas.openxmlformats.org/wordprocessingml/2006/main">
+<w:styles xmlns:mc="http://schemas.openxmlformats.org/markup-compatibility/2006" xmlns:r="http://schemas.openxmlformats.org/officeDocument/2006/relationships" xmlns:w="http://schemas.openxmlformats.org/wordprocessingml/2006/main" xmlns:w14="http://schemas.microsoft.com/office/word/2010/wordml" mc:Ignorable="w14">
   <w:docDefaults>
     <w:rPrDefault>
       <w:rPr>
@@ -1866,7 +2004,6 @@
     <w:uiPriority w:val="99"/>
     <w:semiHidden/>
     <w:unhideWhenUsed/>
-    <w:qFormat/>
     <w:tblPr>
       <w:tblInd w:w="0" w:type="dxa"/>
       <w:tblCellMar>
@@ -1908,6 +2045,196 @@
       <w:sz w:val="28"/>
       <w:szCs w:val="28"/>
     </w:rPr>
+  </w:style>
+</w:styles>
+</file>
+
+<file path=word/stylesWithEffects.xml><?xml version="1.0" encoding="utf-8"?>
+<w:styles xmlns:wpc="http://schemas.microsoft.com/office/word/2010/wordprocessingCanvas" xmlns:mc="http://schemas.openxmlformats.org/markup-compatibility/2006" xmlns:o="urn:schemas-microsoft-com:office:office" xmlns:r="http://schemas.openxmlformats.org/officeDocument/2006/relationships" xmlns:m="http://schemas.openxmlformats.org/officeDocument/2006/math" xmlns:v="urn:schemas-microsoft-com:vml" xmlns:wp14="http://schemas.microsoft.com/office/word/2010/wordprocessingDrawing" xmlns:wp="http://schemas.openxmlformats.org/drawingml/2006/wordprocessingDrawing" xmlns:w10="urn:schemas-microsoft-com:office:word" xmlns:w="http://schemas.openxmlformats.org/wordprocessingml/2006/main" xmlns:w14="http://schemas.microsoft.com/office/word/2010/wordml" xmlns:wpg="http://schemas.microsoft.com/office/word/2010/wordprocessingGroup" xmlns:wpi="http://schemas.microsoft.com/office/word/2010/wordprocessingInk" xmlns:wne="http://schemas.microsoft.com/office/word/2006/wordml" xmlns:wps="http://schemas.microsoft.com/office/word/2010/wordprocessingShape" mc:Ignorable="w14 wp14">
+  <w:docDefaults>
+    <w:rPrDefault>
+      <w:rPr>
+        <w:rFonts w:asciiTheme="minorHAnsi" w:eastAsiaTheme="minorEastAsia" w:hAnsiTheme="minorHAnsi" w:cstheme="minorBidi"/>
+        <w:sz w:val="22"/>
+        <w:szCs w:val="22"/>
+        <w:lang w:val="en-CA" w:eastAsia="en-CA" w:bidi="ar-SA"/>
+      </w:rPr>
+    </w:rPrDefault>
+    <w:pPrDefault>
+      <w:pPr>
+        <w:spacing w:after="200" w:line="276" w:lineRule="auto"/>
+      </w:pPr>
+    </w:pPrDefault>
+  </w:docDefaults>
+  <w:latentStyles w:defLockedState="0" w:defUIPriority="99" w:defSemiHidden="1" w:defUnhideWhenUsed="1" w:defQFormat="0" w:count="267">
+    <w:lsdException w:name="Normal" w:semiHidden="0" w:uiPriority="0" w:unhideWhenUsed="0" w:qFormat="1"/>
+    <w:lsdException w:name="heading 1" w:semiHidden="0" w:uiPriority="9" w:unhideWhenUsed="0" w:qFormat="1"/>
+    <w:lsdException w:name="heading 2" w:uiPriority="9" w:qFormat="1"/>
+    <w:lsdException w:name="heading 3" w:uiPriority="9" w:qFormat="1"/>
+    <w:lsdException w:name="heading 4" w:uiPriority="9" w:qFormat="1"/>
+    <w:lsdException w:name="heading 5" w:uiPriority="9" w:qFormat="1"/>
+    <w:lsdException w:name="heading 6" w:uiPriority="9" w:qFormat="1"/>
+    <w:lsdException w:name="heading 7" w:uiPriority="9" w:qFormat="1"/>
+    <w:lsdException w:name="heading 8" w:uiPriority="9" w:qFormat="1"/>
+    <w:lsdException w:name="heading 9" w:uiPriority="9" w:qFormat="1"/>
+    <w:lsdException w:name="toc 1" w:uiPriority="39"/>
+    <w:lsdException w:name="toc 2" w:uiPriority="39"/>
+    <w:lsdException w:name="toc 3" w:uiPriority="39"/>
+    <w:lsdException w:name="toc 4" w:uiPriority="39"/>
+    <w:lsdException w:name="toc 5" w:uiPriority="39"/>
+    <w:lsdException w:name="toc 6" w:uiPriority="39"/>
+    <w:lsdException w:name="toc 7" w:uiPriority="39"/>
+    <w:lsdException w:name="toc 8" w:uiPriority="39"/>
+    <w:lsdException w:name="toc 9" w:uiPriority="39"/>
+    <w:lsdException w:name="caption" w:uiPriority="35" w:qFormat="1"/>
+    <w:lsdException w:name="Title" w:semiHidden="0" w:uiPriority="10" w:unhideWhenUsed="0" w:qFormat="1"/>
+    <w:lsdException w:name="Default Paragraph Font" w:uiPriority="1"/>
+    <w:lsdException w:name="Subtitle" w:semiHidden="0" w:uiPriority="11" w:unhideWhenUsed="0" w:qFormat="1"/>
+    <w:lsdException w:name="Strong" w:semiHidden="0" w:uiPriority="22" w:unhideWhenUsed="0" w:qFormat="1"/>
+    <w:lsdException w:name="Emphasis" w:semiHidden="0" w:uiPriority="20" w:unhideWhenUsed="0" w:qFormat="1"/>
+    <w:lsdException w:name="Table Grid" w:semiHidden="0" w:uiPriority="59" w:unhideWhenUsed="0"/>
+    <w:lsdException w:name="Placeholder Text" w:unhideWhenUsed="0"/>
+    <w:lsdException w:name="No Spacing" w:semiHidden="0" w:uiPriority="1" w:unhideWhenUsed="0" w:qFormat="1"/>
+    <w:lsdException w:name="Light Shading" w:semiHidden="0" w:uiPriority="60" w:unhideWhenUsed="0"/>
+    <w:lsdException w:name="Light List" w:semiHidden="0" w:uiPriority="61" w:unhideWhenUsed="0"/>
+    <w:lsdException w:name="Light Grid" w:semiHidden="0" w:uiPriority="62" w:unhideWhenUsed="0"/>
+    <w:lsdException w:name="Medium Shading 1" w:semiHidden="0" w:uiPriority="63" w:unhideWhenUsed="0"/>
+    <w:lsdException w:name="Medium Shading 2" w:semiHidden="0" w:uiPriority="64" w:unhideWhenUsed="0"/>
+    <w:lsdException w:name="Medium List 1" w:semiHidden="0" w:uiPriority="65" w:unhideWhenUsed="0"/>
+    <w:lsdException w:name="Medium List 2" w:semiHidden="0" w:uiPriority="66" w:unhideWhenUsed="0"/>
+    <w:lsdException w:name="Medium Grid 1" w:semiHidden="0" w:uiPriority="67" w:unhideWhenUsed="0"/>
+    <w:lsdException w:name="Medium Grid 2" w:semiHidden="0" w:uiPriority="68" w:unhideWhenUsed="0"/>
+    <w:lsdException w:name="Medium Grid 3" w:semiHidden="0" w:uiPriority="69" w:unhideWhenUsed="0"/>
+    <w:lsdException w:name="Dark List" w:semiHidden="0" w:uiPriority="70" w:unhideWhenUsed="0"/>
+    <w:lsdException w:name="Colorful Shading" w:semiHidden="0" w:uiPriority="71" w:unhideWhenUsed="0"/>
+    <w:lsdException w:name="Colorful List" w:semiHidden="0" w:uiPriority="72" w:unhideWhenUsed="0"/>
+    <w:lsdException w:name="Colorful Grid" w:semiHidden="0" w:uiPriority="73" w:unhideWhenUsed="0"/>
+    <w:lsdException w:name="Light Shading Accent 1" w:semiHidden="0" w:uiPriority="60" w:unhideWhenUsed="0"/>
+    <w:lsdException w:name="Light List Accent 1" w:semiHidden="0" w:uiPriority="61" w:unhideWhenUsed="0"/>
+    <w:lsdException w:name="Light Grid Accent 1" w:semiHidden="0" w:uiPriority="62" w:unhideWhenUsed="0"/>
+    <w:lsdException w:name="Medium Shading 1 Accent 1" w:semiHidden="0" w:uiPriority="63" w:unhideWhenUsed="0"/>
+    <w:lsdException w:name="Medium Shading 2 Accent 1" w:semiHidden="0" w:uiPriority="64" w:unhideWhenUsed="0"/>
+    <w:lsdException w:name="Medium List 1 Accent 1" w:semiHidden="0" w:uiPriority="65" w:unhideWhenUsed="0"/>
+    <w:lsdException w:name="Revision" w:unhideWhenUsed="0"/>
+    <w:lsdException w:name="List Paragraph" w:semiHidden="0" w:uiPriority="34" w:unhideWhenUsed="0" w:qFormat="1"/>
+    <w:lsdException w:name="Quote" w:semiHidden="0" w:uiPriority="29" w:unhideWhenUsed="0" w:qFormat="1"/>
+    <w:lsdException w:name="Intense Quote" w:semiHidden="0" w:uiPriority="30" w:unhideWhenUsed="0" w:qFormat="1"/>
+    <w:lsdException w:name="Medium List 2 Accent 1" w:semiHidden="0" w:uiPriority="66" w:unhideWhenUsed="0"/>
+    <w:lsdException w:name="Medium Grid 1 Accent 1" w:semiHidden="0" w:uiPriority="67" w:unhideWhenUsed="0"/>
+    <w:lsdException w:name="Medium Grid 2 Accent 1" w:semiHidden="0" w:uiPriority="68" w:unhideWhenUsed="0"/>
+    <w:lsdException w:name="Medium Grid 3 Accent 1" w:semiHidden="0" w:uiPriority="69" w:unhideWhenUsed="0"/>
+    <w:lsdException w:name="Dark List Accent 1" w:semiHidden="0" w:uiPriority="70" w:unhideWhenUsed="0"/>
+    <w:lsdException w:name="Colorful Shading Accent 1" w:semiHidden="0" w:uiPriority="71" w:unhideWhenUsed="0"/>
+    <w:lsdException w:name="Colorful List Accent 1" w:semiHidden="0" w:uiPriority="72" w:unhideWhenUsed="0"/>
+    <w:lsdException w:name="Colorful Grid Accent 1" w:semiHidden="0" w:uiPriority="73" w:unhideWhenUsed="0"/>
+    <w:lsdException w:name="Light Shading Accent 2" w:semiHidden="0" w:uiPriority="60" w:unhideWhenUsed="0"/>
+    <w:lsdException w:name="Light List Accent 2" w:semiHidden="0" w:uiPriority="61" w:unhideWhenUsed="0"/>
+    <w:lsdException w:name="Light Grid Accent 2" w:semiHidden="0" w:uiPriority="62" w:unhideWhenUsed="0"/>
+    <w:lsdException w:name="Medium Shading 1 Accent 2" w:semiHidden="0" w:uiPriority="63" w:unhideWhenUsed="0"/>
+    <w:lsdException w:name="Medium Shading 2 Accent 2" w:semiHidden="0" w:uiPriority="64" w:unhideWhenUsed="0"/>
+    <w:lsdException w:name="Medium List 1 Accent 2" w:semiHidden="0" w:uiPriority="65" w:unhideWhenUsed="0"/>
+    <w:lsdException w:name="Medium List 2 Accent 2" w:semiHidden="0" w:uiPriority="66" w:unhideWhenUsed="0"/>
+    <w:lsdException w:name="Medium Grid 1 Accent 2" w:semiHidden="0" w:uiPriority="67" w:unhideWhenUsed="0"/>
+    <w:lsdException w:name="Medium Grid 2 Accent 2" w:semiHidden="0" w:uiPriority="68" w:unhideWhenUsed="0"/>
+    <w:lsdException w:name="Medium Grid 3 Accent 2" w:semiHidden="0" w:uiPriority="69" w:unhideWhenUsed="0"/>
+    <w:lsdException w:name="Dark List Accent 2" w:semiHidden="0" w:uiPriority="70" w:unhideWhenUsed="0"/>
+    <w:lsdException w:name="Colorful Shading Accent 2" w:semiHidden="0" w:uiPriority="71" w:unhideWhenUsed="0"/>
+    <w:lsdException w:name="Colorful List Accent 2" w:semiHidden="0" w:uiPriority="72" w:unhideWhenUsed="0"/>
+    <w:lsdException w:name="Colorful Grid Accent 2" w:semiHidden="0" w:uiPriority="73" w:unhideWhenUsed="0"/>
+    <w:lsdException w:name="Light Shading Accent 3" w:semiHidden="0" w:uiPriority="60" w:unhideWhenUsed="0"/>
+    <w:lsdException w:name="Light List Accent 3" w:semiHidden="0" w:uiPriority="61" w:unhideWhenUsed="0"/>
+    <w:lsdException w:name="Light Grid Accent 3" w:semiHidden="0" w:uiPriority="62" w:unhideWhenUsed="0"/>
+    <w:lsdException w:name="Medium Shading 1 Accent 3" w:semiHidden="0" w:uiPriority="63" w:unhideWhenUsed="0"/>
+    <w:lsdException w:name="Medium Shading 2 Accent 3" w:semiHidden="0" w:uiPriority="64" w:unhideWhenUsed="0"/>
+    <w:lsdException w:name="Medium List 1 Accent 3" w:semiHidden="0" w:uiPriority="65" w:unhideWhenUsed="0"/>
+    <w:lsdException w:name="Medium List 2 Accent 3" w:semiHidden="0" w:uiPriority="66" w:unhideWhenUsed="0"/>
+    <w:lsdException w:name="Medium Grid 1 Accent 3" w:semiHidden="0" w:uiPriority="67" w:unhideWhenUsed="0"/>
+    <w:lsdException w:name="Medium Grid 2 Accent 3" w:semiHidden="0" w:uiPriority="68" w:unhideWhenUsed="0"/>
+    <w:lsdException w:name="Medium Grid 3 Accent 3" w:semiHidden="0" w:uiPriority="69" w:unhideWhenUsed="0"/>
+    <w:lsdException w:name="Dark List Accent 3" w:semiHidden="0" w:uiPriority="70" w:unhideWhenUsed="0"/>
+    <w:lsdException w:name="Colorful Shading Accent 3" w:semiHidden="0" w:uiPriority="71" w:unhideWhenUsed="0"/>
+    <w:lsdException w:name="Colorful List Accent 3" w:semiHidden="0" w:uiPriority="72" w:unhideWhenUsed="0"/>
+    <w:lsdException w:name="Colorful Grid Accent 3" w:semiHidden="0" w:uiPriority="73" w:unhideWhenUsed="0"/>
+    <w:lsdException w:name="Light Shading Accent 4" w:semiHidden="0" w:uiPriority="60" w:unhideWhenUsed="0"/>
+    <w:lsdException w:name="Light List Accent 4" w:semiHidden="0" w:uiPriority="61" w:unhideWhenUsed="0"/>
+    <w:lsdException w:name="Light Grid Accent 4" w:semiHidden="0" w:uiPriority="62" w:unhideWhenUsed="0"/>
+    <w:lsdException w:name="Medium Shading 1 Accent 4" w:semiHidden="0" w:uiPriority="63" w:unhideWhenUsed="0"/>
+    <w:lsdException w:name="Medium Shading 2 Accent 4" w:semiHidden="0" w:uiPriority="64" w:unhideWhenUsed="0"/>
+    <w:lsdException w:name="Medium List 1 Accent 4" w:semiHidden="0" w:uiPriority="65" w:unhideWhenUsed="0"/>
+    <w:lsdException w:name="Medium List 2 Accent 4" w:semiHidden="0" w:uiPriority="66" w:unhideWhenUsed="0"/>
+    <w:lsdException w:name="Medium Grid 1 Accent 4" w:semiHidden="0" w:uiPriority="67" w:unhideWhenUsed="0"/>
+    <w:lsdException w:name="Medium Grid 2 Accent 4" w:semiHidden="0" w:uiPriority="68" w:unhideWhenUsed="0"/>
+    <w:lsdException w:name="Medium Grid 3 Accent 4" w:semiHidden="0" w:uiPriority="69" w:unhideWhenUsed="0"/>
+    <w:lsdException w:name="Dark List Accent 4" w:semiHidden="0" w:uiPriority="70" w:unhideWhenUsed="0"/>
+    <w:lsdException w:name="Colorful Shading Accent 4" w:semiHidden="0" w:uiPriority="71" w:unhideWhenUsed="0"/>
+    <w:lsdException w:name="Colorful List Accent 4" w:semiHidden="0" w:uiPriority="72" w:unhideWhenUsed="0"/>
+    <w:lsdException w:name="Colorful Grid Accent 4" w:semiHidden="0" w:uiPriority="73" w:unhideWhenUsed="0"/>
+    <w:lsdException w:name="Light Shading Accent 5" w:semiHidden="0" w:uiPriority="60" w:unhideWhenUsed="0"/>
+    <w:lsdException w:name="Light List Accent 5" w:semiHidden="0" w:uiPriority="61" w:unhideWhenUsed="0"/>
+    <w:lsdException w:name="Light Grid Accent 5" w:semiHidden="0" w:uiPriority="62" w:unhideWhenUsed="0"/>
+    <w:lsdException w:name="Medium Shading 1 Accent 5" w:semiHidden="0" w:uiPriority="63" w:unhideWhenUsed="0"/>
+    <w:lsdException w:name="Medium Shading 2 Accent 5" w:semiHidden="0" w:uiPriority="64" w:unhideWhenUsed="0"/>
+    <w:lsdException w:name="Medium List 1 Accent 5" w:semiHidden="0" w:uiPriority="65" w:unhideWhenUsed="0"/>
+    <w:lsdException w:name="Medium List 2 Accent 5" w:semiHidden="0" w:uiPriority="66" w:unhideWhenUsed="0"/>
+    <w:lsdException w:name="Medium Grid 1 Accent 5" w:semiHidden="0" w:uiPriority="67" w:unhideWhenUsed="0"/>
+    <w:lsdException w:name="Medium Grid 2 Accent 5" w:semiHidden="0" w:uiPriority="68" w:unhideWhenUsed="0"/>
+    <w:lsdException w:name="Medium Grid 3 Accent 5" w:semiHidden="0" w:uiPriority="69" w:unhideWhenUsed="0"/>
+    <w:lsdException w:name="Dark List Accent 5" w:semiHidden="0" w:uiPriority="70" w:unhideWhenUsed="0"/>
+    <w:lsdException w:name="Colorful Shading Accent 5" w:semiHidden="0" w:uiPriority="71" w:unhideWhenUsed="0"/>
+    <w:lsdException w:name="Colorful List Accent 5" w:semiHidden="0" w:uiPriority="72" w:unhideWhenUsed="0"/>
+    <w:lsdException w:name="Colorful Grid Accent 5" w:semiHidden="0" w:uiPriority="73" w:unhideWhenUsed="0"/>
+    <w:lsdException w:name="Light Shading Accent 6" w:semiHidden="0" w:uiPriority="60" w:unhideWhenUsed="0"/>
+    <w:lsdException w:name="Light List Accent 6" w:semiHidden="0" w:uiPriority="61" w:unhideWhenUsed="0"/>
+    <w:lsdException w:name="Light Grid Accent 6" w:semiHidden="0" w:uiPriority="62" w:unhideWhenUsed="0"/>
+    <w:lsdException w:name="Medium Shading 1 Accent 6" w:semiHidden="0" w:uiPriority="63" w:unhideWhenUsed="0"/>
+    <w:lsdException w:name="Medium Shading 2 Accent 6" w:semiHidden="0" w:uiPriority="64" w:unhideWhenUsed="0"/>
+    <w:lsdException w:name="Medium List 1 Accent 6" w:semiHidden="0" w:uiPriority="65" w:unhideWhenUsed="0"/>
+    <w:lsdException w:name="Medium List 2 Accent 6" w:semiHidden="0" w:uiPriority="66" w:unhideWhenUsed="0"/>
+    <w:lsdException w:name="Medium Grid 1 Accent 6" w:semiHidden="0" w:uiPriority="67" w:unhideWhenUsed="0"/>
+    <w:lsdException w:name="Medium Grid 2 Accent 6" w:semiHidden="0" w:uiPriority="68" w:unhideWhenUsed="0"/>
+    <w:lsdException w:name="Medium Grid 3 Accent 6" w:semiHidden="0" w:uiPriority="69" w:unhideWhenUsed="0"/>
+    <w:lsdException w:name="Dark List Accent 6" w:semiHidden="0" w:uiPriority="70" w:unhideWhenUsed="0"/>
+    <w:lsdException w:name="Colorful Shading Accent 6" w:semiHidden="0" w:uiPriority="71" w:unhideWhenUsed="0"/>
+    <w:lsdException w:name="Colorful List Accent 6" w:semiHidden="0" w:uiPriority="72" w:unhideWhenUsed="0"/>
+    <w:lsdException w:name="Colorful Grid Accent 6" w:semiHidden="0" w:uiPriority="73" w:unhideWhenUsed="0"/>
+    <w:lsdException w:name="Subtle Emphasis" w:semiHidden="0" w:uiPriority="19" w:unhideWhenUsed="0" w:qFormat="1"/>
+    <w:lsdException w:name="Intense Emphasis" w:semiHidden="0" w:uiPriority="21" w:unhideWhenUsed="0" w:qFormat="1"/>
+    <w:lsdException w:name="Subtle Reference" w:semiHidden="0" w:uiPriority="31" w:unhideWhenUsed="0" w:qFormat="1"/>
+    <w:lsdException w:name="Intense Reference" w:semiHidden="0" w:uiPriority="32" w:unhideWhenUsed="0" w:qFormat="1"/>
+    <w:lsdException w:name="Book Title" w:semiHidden="0" w:uiPriority="33" w:unhideWhenUsed="0" w:qFormat="1"/>
+    <w:lsdException w:name="Bibliography" w:uiPriority="37"/>
+    <w:lsdException w:name="TOC Heading" w:uiPriority="39" w:qFormat="1"/>
+  </w:latentStyles>
+  <w:style w:type="paragraph" w:default="1" w:styleId="Normal">
+    <w:name w:val="Normal"/>
+    <w:qFormat/>
+  </w:style>
+  <w:style w:type="character" w:default="1" w:styleId="DefaultParagraphFont">
+    <w:name w:val="Default Paragraph Font"/>
+    <w:uiPriority w:val="1"/>
+    <w:semiHidden/>
+    <w:unhideWhenUsed/>
+  </w:style>
+  <w:style w:type="table" w:default="1" w:styleId="TableNormal">
+    <w:name w:val="Normal Table"/>
+    <w:uiPriority w:val="99"/>
+    <w:semiHidden/>
+    <w:unhideWhenUsed/>
+    <w:tblPr>
+      <w:tblInd w:w="0" w:type="dxa"/>
+      <w:tblCellMar>
+        <w:top w:w="0" w:type="dxa"/>
+        <w:left w:w="108" w:type="dxa"/>
+        <w:bottom w:w="0" w:type="dxa"/>
+        <w:right w:w="108" w:type="dxa"/>
+      </w:tblCellMar>
+    </w:tblPr>
+  </w:style>
+  <w:style w:type="numbering" w:default="1" w:styleId="NoList">
+    <w:name w:val="No List"/>
+    <w:uiPriority w:val="99"/>
+    <w:semiHidden/>
+    <w:unhideWhenUsed/>
   </w:style>
 </w:styles>
 </file>

</xml_diff>

<commit_message>
I darkened all the concept art as well as added 2 more pictures. I also colored the 2 concept arts for the ships (a bit crappy imo). I have most of the basic renderer code done, but I'm not commiting it yet, since I'm programming in VS2010, and from what i've read online, you can convert VS2010 files to VS2008 using the text editor on the solution file, but i'll have to test that on Sunday when I go in to test it. Also, i included the bullet project files and setup the dependencies for libraries to be built along side our project, but again I can't commit it until i'm sure that it works tomorrow.
</commit_message>
<xml_diff>
--- a/CPSC585/CPSC585/Documentation/Schedule.docx
+++ b/CPSC585/CPSC585/Documentation/Schedule.docx
@@ -1,6 +1,6 @@
 
 <file path=word/document.xml><?xml version="1.0" encoding="utf-8"?>
-<w:document xmlns:wpc="http://schemas.microsoft.com/office/word/2010/wordprocessingCanvas" xmlns:mc="http://schemas.openxmlformats.org/markup-compatibility/2006" xmlns:o="urn:schemas-microsoft-com:office:office" xmlns:r="http://schemas.openxmlformats.org/officeDocument/2006/relationships" xmlns:m="http://schemas.openxmlformats.org/officeDocument/2006/math" xmlns:v="urn:schemas-microsoft-com:vml" xmlns:wp14="http://schemas.microsoft.com/office/word/2010/wordprocessingDrawing" xmlns:wp="http://schemas.openxmlformats.org/drawingml/2006/wordprocessingDrawing" xmlns:w10="urn:schemas-microsoft-com:office:word" xmlns:w="http://schemas.openxmlformats.org/wordprocessingml/2006/main" xmlns:w14="http://schemas.microsoft.com/office/word/2010/wordml" xmlns:wpg="http://schemas.microsoft.com/office/word/2010/wordprocessingGroup" xmlns:wpi="http://schemas.microsoft.com/office/word/2010/wordprocessingInk" xmlns:wne="http://schemas.microsoft.com/office/word/2006/wordml" xmlns:wps="http://schemas.microsoft.com/office/word/2010/wordprocessingShape" mc:Ignorable="w14 wp14">
+<w:document xmlns:ve="http://schemas.openxmlformats.org/markup-compatibility/2006" xmlns:o="urn:schemas-microsoft-com:office:office" xmlns:r="http://schemas.openxmlformats.org/officeDocument/2006/relationships" xmlns:m="http://schemas.openxmlformats.org/officeDocument/2006/math" xmlns:v="urn:schemas-microsoft-com:vml" xmlns:wp="http://schemas.openxmlformats.org/drawingml/2006/wordprocessingDrawing" xmlns:w10="urn:schemas-microsoft-com:office:word" xmlns:w="http://schemas.openxmlformats.org/wordprocessingml/2006/main" xmlns:wne="http://schemas.microsoft.com/office/word/2006/wordml">
   <w:body>
     <w:p>
       <w:pPr>
@@ -22,9 +22,6 @@
         <w:t>Models for the Cars, power ups, track, misc.</w:t>
       </w:r>
       <w:r>
-        <w:t xml:space="preserve"> </w:t>
-      </w:r>
-      <w:r>
         <w:rPr>
           <w:b/>
         </w:rPr>
@@ -39,22 +36,17 @@
           <w:numId w:val="2"/>
         </w:numPr>
       </w:pPr>
-      <w:proofErr w:type="spellStart"/>
       <w:r>
         <w:t>S</w:t>
       </w:r>
       <w:r>
         <w:t>haders</w:t>
       </w:r>
-      <w:proofErr w:type="spellEnd"/>
       <w:r>
         <w:t>, frame buffer effects</w:t>
       </w:r>
       <w:r>
         <w:t xml:space="preserve">. </w:t>
-      </w:r>
-      <w:r>
-        <w:t xml:space="preserve"> </w:t>
       </w:r>
       <w:r>
         <w:rPr>
@@ -117,13 +109,7 @@
         </w:numPr>
       </w:pPr>
       <w:r>
-        <w:t>Mapping</w:t>
-      </w:r>
-      <w:r>
-        <w:t xml:space="preserve"> </w:t>
-      </w:r>
-      <w:r>
-        <w:t>vs</w:t>
+        <w:t>Mappingvs</w:t>
       </w:r>
       <w:r>
         <w:t>.</w:t>
@@ -147,9 +133,6 @@
         <w:t>g</w:t>
       </w:r>
       <w:r>
-        <w:t xml:space="preserve"> </w:t>
-      </w:r>
-      <w:r>
         <w:rPr>
           <w:b/>
         </w:rPr>
@@ -192,9 +175,6 @@
         <w:t>orts</w:t>
       </w:r>
       <w:r>
-        <w:t xml:space="preserve"> </w:t>
-      </w:r>
-      <w:r>
         <w:rPr>
           <w:b/>
         </w:rPr>
@@ -213,9 +193,6 @@
         <w:t>Drawing cars, power up, track, etc</w:t>
       </w:r>
       <w:r>
-        <w:t xml:space="preserve"> </w:t>
-      </w:r>
-      <w:r>
         <w:rPr>
           <w:b/>
         </w:rPr>
@@ -231,10 +208,10 @@
         </w:numPr>
       </w:pPr>
       <w:r>
-        <w:t>Red bri</w:t>
-      </w:r>
-      <w:r>
-        <w:t xml:space="preserve">ck model and plane </w:t>
+        <w:t>floating box</w:t>
+      </w:r>
+      <w:r>
+        <w:t xml:space="preserve"> and plane </w:t>
       </w:r>
       <w:r>
         <w:rPr>
@@ -267,9 +244,6 @@
         <w:t xml:space="preserve">GUI </w:t>
       </w:r>
       <w:r>
-        <w:t xml:space="preserve"> </w:t>
-      </w:r>
-      <w:r>
         <w:rPr>
           <w:b/>
         </w:rPr>
@@ -1018,9 +992,6 @@
         <w:t>rashing)</w:t>
       </w:r>
       <w:r>
-        <w:t xml:space="preserve"> </w:t>
-      </w:r>
-      <w:r>
         <w:rPr>
           <w:b/>
         </w:rPr>
@@ -1162,9 +1133,6 @@
       </w:r>
       <w:r>
         <w:t>echanics.</w:t>
-      </w:r>
-      <w:r>
-        <w:t xml:space="preserve"> </w:t>
       </w:r>
     </w:p>
     <w:p>
@@ -1232,7 +1200,7 @@
 </file>
 
 <file path=word/numbering.xml><?xml version="1.0" encoding="utf-8"?>
-<w:numbering xmlns:wpc="http://schemas.microsoft.com/office/word/2010/wordprocessingCanvas" xmlns:mc="http://schemas.openxmlformats.org/markup-compatibility/2006" xmlns:o="urn:schemas-microsoft-com:office:office" xmlns:r="http://schemas.openxmlformats.org/officeDocument/2006/relationships" xmlns:m="http://schemas.openxmlformats.org/officeDocument/2006/math" xmlns:v="urn:schemas-microsoft-com:vml" xmlns:wp14="http://schemas.microsoft.com/office/word/2010/wordprocessingDrawing" xmlns:wp="http://schemas.openxmlformats.org/drawingml/2006/wordprocessingDrawing" xmlns:w10="urn:schemas-microsoft-com:office:word" xmlns:w="http://schemas.openxmlformats.org/wordprocessingml/2006/main" xmlns:w14="http://schemas.microsoft.com/office/word/2010/wordml" xmlns:wpg="http://schemas.microsoft.com/office/word/2010/wordprocessingGroup" xmlns:wpi="http://schemas.microsoft.com/office/word/2010/wordprocessingInk" xmlns:wne="http://schemas.microsoft.com/office/word/2006/wordml" xmlns:wps="http://schemas.microsoft.com/office/word/2010/wordprocessingShape" mc:Ignorable="w14 wp14">
+<w:numbering xmlns:ve="http://schemas.openxmlformats.org/markup-compatibility/2006" xmlns:o="urn:schemas-microsoft-com:office:office" xmlns:r="http://schemas.openxmlformats.org/officeDocument/2006/relationships" xmlns:m="http://schemas.openxmlformats.org/officeDocument/2006/math" xmlns:v="urn:schemas-microsoft-com:vml" xmlns:wp="http://schemas.openxmlformats.org/drawingml/2006/wordprocessingDrawing" xmlns:w10="urn:schemas-microsoft-com:office:word" xmlns:w="http://schemas.openxmlformats.org/wordprocessingml/2006/main" xmlns:wne="http://schemas.microsoft.com/office/word/2006/wordml">
   <w:abstractNum w:abstractNumId="0">
     <w:nsid w:val="08084EC5"/>
     <w:multiLevelType w:val="hybridMultilevel"/>
@@ -1810,7 +1778,7 @@
 </file>
 
 <file path=word/styles.xml><?xml version="1.0" encoding="utf-8"?>
-<w:styles xmlns:mc="http://schemas.openxmlformats.org/markup-compatibility/2006" xmlns:r="http://schemas.openxmlformats.org/officeDocument/2006/relationships" xmlns:w="http://schemas.openxmlformats.org/wordprocessingml/2006/main" xmlns:w14="http://schemas.microsoft.com/office/word/2010/wordml" mc:Ignorable="w14">
+<w:styles xmlns:r="http://schemas.openxmlformats.org/officeDocument/2006/relationships" xmlns:w="http://schemas.openxmlformats.org/wordprocessingml/2006/main">
   <w:docDefaults>
     <w:rPrDefault>
       <w:rPr>
@@ -2004,6 +1972,7 @@
     <w:uiPriority w:val="99"/>
     <w:semiHidden/>
     <w:unhideWhenUsed/>
+    <w:qFormat/>
     <w:tblPr>
       <w:tblInd w:w="0" w:type="dxa"/>
       <w:tblCellMar>

</xml_diff>